<commit_message>
debugging vorbericht vvj - rechenfehler und arrayfehler
</commit_message>
<xml_diff>
--- a/Ausgabe/60/2023/60-2023-02-Vorb_VVJ.docx
+++ b/Ausgabe/60/2023/60-2023-02-Vorb_VVJ.docx
@@ -422,7 +422,7 @@
                 <w:color w:val="000000"/>
                 <w:lang w:eastAsia="de-DE"/>
               </w:rPr>
-              <w:t xml:space="preserve">6027564.380000001</w:t>
+              <w:t xml:space="preserve">6.027.564,38</w:t>
             </w:r>
           </w:p>
         </w:tc>
@@ -455,7 +455,7 @@
                 <w:color w:val="000000"/>
                 <w:lang w:eastAsia="de-DE"/>
               </w:rPr>
-              <w:t xml:space="preserve">171174.38000000082</w:t>
+              <w:t xml:space="preserve">171.174,38</w:t>
             </w:r>
           </w:p>
         </w:tc>
@@ -593,7 +593,7 @@
                 <w:color w:val="000000"/>
                 <w:lang w:eastAsia="de-DE"/>
               </w:rPr>
-              <w:t xml:space="preserve">6165084.37</w:t>
+              <w:t xml:space="preserve">6.165.084,37</w:t>
             </w:r>
           </w:p>
         </w:tc>
@@ -626,7 +626,7 @@
                 <w:color w:val="000000"/>
                 <w:lang w:eastAsia="de-DE"/>
               </w:rPr>
-              <w:t xml:space="preserve">-332965.6299999999</w:t>
+              <w:t xml:space="preserve">-332.965,63</w:t>
             </w:r>
           </w:p>
         </w:tc>
@@ -764,7 +764,7 @@
                 <w:color w:val="000000"/>
                 <w:lang w:eastAsia="de-DE"/>
               </w:rPr>
-              <w:t xml:space="preserve">-273650.95999999903</w:t>
+              <w:t xml:space="preserve">-273.650,96</w:t>
             </w:r>
           </w:p>
         </w:tc>
@@ -797,7 +797,7 @@
                 <w:color w:val="000000"/>
                 <w:lang w:eastAsia="de-DE"/>
               </w:rPr>
-              <w:t xml:space="preserve">-12942620.959999999</w:t>
+              <w:t xml:space="preserve">-12.942.620,96</w:t>
             </w:r>
           </w:p>
         </w:tc>
@@ -935,7 +935,7 @@
                 <w:color w:val="000000"/>
                 <w:lang w:eastAsia="de-DE"/>
               </w:rPr>
-              <w:t xml:space="preserve">-3598.81</w:t>
+              <w:t xml:space="preserve">-3.598,81</w:t>
             </w:r>
           </w:p>
         </w:tc>
@@ -968,7 +968,7 @@
                 <w:color w:val="000000"/>
                 <w:lang w:eastAsia="de-DE"/>
               </w:rPr>
-              <w:t xml:space="preserve">-135848.81</w:t>
+              <w:t xml:space="preserve">-135.848,81</w:t>
             </w:r>
           </w:p>
         </w:tc>
@@ -1106,7 +1106,7 @@
                 <w:color w:val="000000"/>
                 <w:lang w:eastAsia="de-DE"/>
               </w:rPr>
-              <w:t xml:space="preserve">132532.16</w:t>
+              <w:t xml:space="preserve">132.532,16</w:t>
             </w:r>
           </w:p>
         </w:tc>
@@ -1139,7 +1139,7 @@
                 <w:color w:val="000000"/>
                 <w:lang w:eastAsia="de-DE"/>
               </w:rPr>
-              <w:t xml:space="preserve">282.1600000000035</w:t>
+              <w:t xml:space="preserve">282,16</w:t>
             </w:r>
           </w:p>
         </w:tc>
@@ -1275,7 +1275,7 @@
                 <w:color w:val="000000"/>
                 <w:lang w:eastAsia="de-DE"/>
               </w:rPr>
-              <w:t xml:space="preserve">-136130.97</w:t>
+              <w:t xml:space="preserve">-136.130,97</w:t>
             </w:r>
           </w:p>
         </w:tc>
@@ -1308,7 +1308,7 @@
                 <w:color w:val="000000"/>
                 <w:lang w:eastAsia="de-DE"/>
               </w:rPr>
-              <w:t xml:space="preserve">-136130.97</w:t>
+              <w:t xml:space="preserve">-136.130,97</w:t>
             </w:r>
           </w:p>
         </w:tc>
@@ -1443,7 +1443,7 @@
                 <w:color w:val="000000"/>
                 <w:lang w:eastAsia="de-DE"/>
               </w:rPr>
-              <w:t xml:space="preserve">-409781.929999999</w:t>
+              <w:t xml:space="preserve">-409.781,93</w:t>
             </w:r>
           </w:p>
         </w:tc>
@@ -1476,7 +1476,7 @@
                 <w:color w:val="000000"/>
                 <w:lang w:eastAsia="de-DE"/>
               </w:rPr>
-              <w:t xml:space="preserve">-13078751.93</w:t>
+              <w:t xml:space="preserve">-13.078.751,93</w:t>
             </w:r>
           </w:p>
         </w:tc>
@@ -1647,7 +1647,7 @@
                 <w:color w:val="000000"/>
                 <w:lang w:eastAsia="de-DE"/>
               </w:rPr>
-              <w:t xml:space="preserve">-13078751.93</w:t>
+              <w:t xml:space="preserve">-13.078.751,93</w:t>
             </w:r>
           </w:p>
         </w:tc>
@@ -1695,7 +1695,7 @@
         <w:gridCol w:w="3335"/>
         <w:gridCol w:w="2073"/>
         <w:gridCol w:w="2073"/>
-        <w:gridCol w:w="2183"/>
+        <w:gridCol w:w="2073"/>
       </w:tblGrid>
       <w:tr>
         <w:trPr>
@@ -1926,7 +1926,7 @@
                 <w:color w:val="000000"/>
                 <w:lang w:eastAsia="de-DE"/>
               </w:rPr>
-              <w:t xml:space="preserve">-432230</w:t>
+              <w:t xml:space="preserve">-432.230</w:t>
             </w:r>
           </w:p>
         </w:tc>
@@ -1941,25 +1941,24 @@
             </w:tcBorders>
             <w:shd w:val="clear" w:color="auto" w:fill="auto"/>
             <w:noWrap/>
-            <w:hideMark/>
-          </w:tcPr>
-          <w:p>
-            <w:pPr>
-              <w:spacing w:after="0"/>
-              <w:jc w:val="right"/>
-              <w:rPr>
-                <w:rFonts w:eastAsia="Times New Roman" w:cs="Arial"/>
-                <w:color w:val="000000"/>
-                <w:lang w:eastAsia="de-DE"/>
-              </w:rPr>
-            </w:pPr>
-            <w:r>
-              <w:rPr>
-                <w:rFonts w:eastAsia="Times New Roman" w:cs="Arial"/>
-                <w:color w:val="000000"/>
-                <w:lang w:eastAsia="de-DE"/>
-              </w:rPr>
-              <w:t xml:space="preserve">16438.090000000782</w:t>
+          </w:tcPr>
+          <w:p>
+            <w:pPr>
+              <w:spacing w:after="0"/>
+              <w:jc w:val="right"/>
+              <w:rPr>
+                <w:rFonts w:eastAsia="Times New Roman" w:cs="Arial"/>
+                <w:color w:val="000000"/>
+                <w:lang w:eastAsia="de-DE"/>
+              </w:rPr>
+            </w:pPr>
+            <w:r>
+              <w:rPr>
+                <w:rFonts w:eastAsia="Times New Roman" w:cs="Arial"/>
+                <w:color w:val="000000"/>
+                <w:lang w:eastAsia="de-DE"/>
+              </w:rPr>
+              <w:t xml:space="preserve">16.438,09</w:t>
             </w:r>
           </w:p>
         </w:tc>
@@ -1974,25 +1973,24 @@
             </w:tcBorders>
             <w:shd w:val="clear" w:color="auto" w:fill="auto"/>
             <w:noWrap/>
-            <w:hideMark/>
-          </w:tcPr>
-          <w:p>
-            <w:pPr>
-              <w:spacing w:after="0"/>
-              <w:jc w:val="right"/>
-              <w:rPr>
-                <w:rFonts w:eastAsia="Times New Roman" w:cs="Arial"/>
-                <w:color w:val="000000"/>
-                <w:lang w:eastAsia="de-DE"/>
-              </w:rPr>
-            </w:pPr>
-            <w:r>
-              <w:rPr>
-                <w:rFonts w:eastAsia="Times New Roman" w:cs="Arial"/>
-                <w:color w:val="000000"/>
-                <w:lang w:eastAsia="de-DE"/>
-              </w:rPr>
-              <w:t xml:space="preserve">-11523991.91</w:t>
+          </w:tcPr>
+          <w:p>
+            <w:pPr>
+              <w:spacing w:after="0"/>
+              <w:jc w:val="right"/>
+              <w:rPr>
+                <w:rFonts w:eastAsia="Times New Roman" w:cs="Arial"/>
+                <w:color w:val="000000"/>
+                <w:lang w:eastAsia="de-DE"/>
+              </w:rPr>
+            </w:pPr>
+            <w:r>
+              <w:rPr>
+                <w:rFonts w:eastAsia="Times New Roman" w:cs="Arial"/>
+                <w:color w:val="000000"/>
+                <w:lang w:eastAsia="de-DE"/>
+              </w:rPr>
+              <w:t xml:space="preserve">448.668,09</w:t>
             </w:r>
           </w:p>
         </w:tc>
@@ -2063,7 +2061,7 @@
                 <w:color w:val="000000"/>
                 <w:lang w:eastAsia="de-DE"/>
               </w:rPr>
-              <w:t>+ Einzahlungen aus Investitionszuwendungen</w:t>
+              <w:t xml:space="preserve">+ Einzahlungen aus Investitionszuwendungen</w:t>
             </w:r>
           </w:p>
         </w:tc>
@@ -2096,7 +2094,7 @@
                 <w:color w:val="000000"/>
                 <w:lang w:eastAsia="de-DE"/>
               </w:rPr>
-              <w:t xml:space="preserve">1063700</w:t>
+              <w:t xml:space="preserve">1.063.700</w:t>
             </w:r>
           </w:p>
         </w:tc>
@@ -2111,25 +2109,24 @@
             </w:tcBorders>
             <w:shd w:val="clear" w:color="auto" w:fill="auto"/>
             <w:noWrap/>
-            <w:hideMark/>
-          </w:tcPr>
-          <w:p>
-            <w:pPr>
-              <w:spacing w:after="0"/>
-              <w:jc w:val="right"/>
-              <w:rPr>
-                <w:rFonts w:eastAsia="Times New Roman" w:cs="Arial"/>
-                <w:color w:val="000000"/>
-                <w:lang w:eastAsia="de-DE"/>
-              </w:rPr>
-            </w:pPr>
-            <w:r>
-              <w:rPr>
-                <w:rFonts w:eastAsia="Times New Roman" w:cs="Arial"/>
-                <w:color w:val="000000"/>
-                <w:lang w:eastAsia="de-DE"/>
-              </w:rPr>
-              <w:t xml:space="preserve">148248.58</w:t>
+          </w:tcPr>
+          <w:p>
+            <w:pPr>
+              <w:spacing w:after="0"/>
+              <w:jc w:val="right"/>
+              <w:rPr>
+                <w:rFonts w:eastAsia="Times New Roman" w:cs="Arial"/>
+                <w:color w:val="000000"/>
+                <w:lang w:eastAsia="de-DE"/>
+              </w:rPr>
+            </w:pPr>
+            <w:r>
+              <w:rPr>
+                <w:rFonts w:eastAsia="Times New Roman" w:cs="Arial"/>
+                <w:color w:val="000000"/>
+                <w:lang w:eastAsia="de-DE"/>
+              </w:rPr>
+              <w:t xml:space="preserve">148.248,58</w:t>
             </w:r>
           </w:p>
         </w:tc>
@@ -2144,25 +2141,24 @@
             </w:tcBorders>
             <w:shd w:val="clear" w:color="auto" w:fill="auto"/>
             <w:noWrap/>
-            <w:hideMark/>
-          </w:tcPr>
-          <w:p>
-            <w:pPr>
-              <w:spacing w:after="0"/>
-              <w:jc w:val="right"/>
-              <w:rPr>
-                <w:rFonts w:eastAsia="Times New Roman" w:cs="Arial"/>
-                <w:color w:val="000000"/>
-                <w:lang w:eastAsia="de-DE"/>
-              </w:rPr>
-            </w:pPr>
-            <w:r>
-              <w:rPr>
-                <w:rFonts w:eastAsia="Times New Roman" w:cs="Arial"/>
-                <w:color w:val="000000"/>
-                <w:lang w:eastAsia="de-DE"/>
-              </w:rPr>
-              <w:t xml:space="preserve">-915451.42</w:t>
+          </w:tcPr>
+          <w:p>
+            <w:pPr>
+              <w:spacing w:after="0"/>
+              <w:jc w:val="right"/>
+              <w:rPr>
+                <w:rFonts w:eastAsia="Times New Roman" w:cs="Arial"/>
+                <w:color w:val="000000"/>
+                <w:lang w:eastAsia="de-DE"/>
+              </w:rPr>
+            </w:pPr>
+            <w:r>
+              <w:rPr>
+                <w:rFonts w:eastAsia="Times New Roman" w:cs="Arial"/>
+                <w:color w:val="000000"/>
+                <w:lang w:eastAsia="de-DE"/>
+              </w:rPr>
+              <w:t xml:space="preserve">-915.451,42</w:t>
             </w:r>
           </w:p>
         </w:tc>
@@ -2241,7 +2237,7 @@
                 <w:color w:val="000000"/>
                 <w:lang w:eastAsia="de-DE"/>
               </w:rPr>
-              <w:t>+ Einzahlungen aus Beiträgen und ähnlichen Entgelten</w:t>
+              <w:t xml:space="preserve">+ Einzahlungen aus Beiträgen und ähnlichen Entgelten</w:t>
             </w:r>
           </w:p>
         </w:tc>
@@ -2274,7 +2270,7 @@
                 <w:color w:val="000000"/>
                 <w:lang w:eastAsia="de-DE"/>
               </w:rPr>
-              <w:t xml:space="preserve">390000</w:t>
+              <w:t xml:space="preserve">390.000</w:t>
             </w:r>
           </w:p>
         </w:tc>
@@ -2289,25 +2285,24 @@
             </w:tcBorders>
             <w:shd w:val="clear" w:color="auto" w:fill="auto"/>
             <w:noWrap/>
-            <w:hideMark/>
-          </w:tcPr>
-          <w:p>
-            <w:pPr>
-              <w:spacing w:after="0"/>
-              <w:jc w:val="right"/>
-              <w:rPr>
-                <w:rFonts w:eastAsia="Times New Roman" w:cs="Arial"/>
-                <w:color w:val="000000"/>
-                <w:lang w:eastAsia="de-DE"/>
-              </w:rPr>
-            </w:pPr>
-            <w:r>
-              <w:rPr>
-                <w:rFonts w:eastAsia="Times New Roman" w:cs="Arial"/>
-                <w:color w:val="000000"/>
-                <w:lang w:eastAsia="de-DE"/>
-              </w:rPr>
-              <w:t xml:space="preserve">237727.91</w:t>
+          </w:tcPr>
+          <w:p>
+            <w:pPr>
+              <w:spacing w:after="0"/>
+              <w:jc w:val="right"/>
+              <w:rPr>
+                <w:rFonts w:eastAsia="Times New Roman" w:cs="Arial"/>
+                <w:color w:val="000000"/>
+                <w:lang w:eastAsia="de-DE"/>
+              </w:rPr>
+            </w:pPr>
+            <w:r>
+              <w:rPr>
+                <w:rFonts w:eastAsia="Times New Roman" w:cs="Arial"/>
+                <w:color w:val="000000"/>
+                <w:lang w:eastAsia="de-DE"/>
+              </w:rPr>
+              <w:t xml:space="preserve">237.727,91</w:t>
             </w:r>
           </w:p>
         </w:tc>
@@ -2322,25 +2317,24 @@
             </w:tcBorders>
             <w:shd w:val="clear" w:color="auto" w:fill="auto"/>
             <w:noWrap/>
-            <w:hideMark/>
-          </w:tcPr>
-          <w:p>
-            <w:pPr>
-              <w:spacing w:after="0"/>
-              <w:jc w:val="right"/>
-              <w:rPr>
-                <w:rFonts w:eastAsia="Times New Roman" w:cs="Arial"/>
-                <w:color w:val="000000"/>
-                <w:lang w:eastAsia="de-DE"/>
-              </w:rPr>
-            </w:pPr>
-            <w:r>
-              <w:rPr>
-                <w:rFonts w:eastAsia="Times New Roman" w:cs="Arial"/>
-                <w:color w:val="000000"/>
-                <w:lang w:eastAsia="de-DE"/>
-              </w:rPr>
-              <w:t xml:space="preserve">-152272.09</w:t>
+          </w:tcPr>
+          <w:p>
+            <w:pPr>
+              <w:spacing w:after="0"/>
+              <w:jc w:val="right"/>
+              <w:rPr>
+                <w:rFonts w:eastAsia="Times New Roman" w:cs="Arial"/>
+                <w:color w:val="000000"/>
+                <w:lang w:eastAsia="de-DE"/>
+              </w:rPr>
+            </w:pPr>
+            <w:r>
+              <w:rPr>
+                <w:rFonts w:eastAsia="Times New Roman" w:cs="Arial"/>
+                <w:color w:val="000000"/>
+                <w:lang w:eastAsia="de-DE"/>
+              </w:rPr>
+              <w:t xml:space="preserve">-152.272,09</w:t>
             </w:r>
           </w:p>
         </w:tc>
@@ -2411,7 +2405,7 @@
                 <w:color w:val="000000"/>
                 <w:lang w:eastAsia="de-DE"/>
               </w:rPr>
-              <w:t>+ Sonstige Investitionseinzahlungen</w:t>
+              <w:t xml:space="preserve">+ Sonstige Investitionseinzahlungen</w:t>
             </w:r>
           </w:p>
         </w:tc>
@@ -2444,7 +2438,7 @@
                 <w:color w:val="000000"/>
                 <w:lang w:eastAsia="de-DE"/>
               </w:rPr>
-              <w:t xml:space="preserve">130000</w:t>
+              <w:t xml:space="preserve">130.000</w:t>
             </w:r>
           </w:p>
         </w:tc>
@@ -2459,25 +2453,24 @@
             </w:tcBorders>
             <w:shd w:val="clear" w:color="auto" w:fill="auto"/>
             <w:noWrap/>
-            <w:hideMark/>
-          </w:tcPr>
-          <w:p>
-            <w:pPr>
-              <w:spacing w:after="0"/>
-              <w:jc w:val="right"/>
-              <w:rPr>
-                <w:rFonts w:eastAsia="Times New Roman" w:cs="Arial"/>
-                <w:color w:val="000000"/>
-                <w:lang w:eastAsia="de-DE"/>
-              </w:rPr>
-            </w:pPr>
-            <w:r>
-              <w:rPr>
-                <w:rFonts w:eastAsia="Times New Roman" w:cs="Arial"/>
-                <w:color w:val="000000"/>
-                <w:lang w:eastAsia="de-DE"/>
-              </w:rPr>
-              <w:t xml:space="preserve">16963.0</w:t>
+          </w:tcPr>
+          <w:p>
+            <w:pPr>
+              <w:spacing w:after="0"/>
+              <w:jc w:val="right"/>
+              <w:rPr>
+                <w:rFonts w:eastAsia="Times New Roman" w:cs="Arial"/>
+                <w:color w:val="000000"/>
+                <w:lang w:eastAsia="de-DE"/>
+              </w:rPr>
+            </w:pPr>
+            <w:r>
+              <w:rPr>
+                <w:rFonts w:eastAsia="Times New Roman" w:cs="Arial"/>
+                <w:color w:val="000000"/>
+                <w:lang w:eastAsia="de-DE"/>
+              </w:rPr>
+              <w:t xml:space="preserve">16.963,00</w:t>
             </w:r>
           </w:p>
         </w:tc>
@@ -2492,25 +2485,24 @@
             </w:tcBorders>
             <w:shd w:val="clear" w:color="auto" w:fill="auto"/>
             <w:noWrap/>
-            <w:hideMark/>
-          </w:tcPr>
-          <w:p>
-            <w:pPr>
-              <w:spacing w:after="0"/>
-              <w:jc w:val="right"/>
-              <w:rPr>
-                <w:rFonts w:eastAsia="Times New Roman" w:cs="Arial"/>
-                <w:color w:val="000000"/>
-                <w:lang w:eastAsia="de-DE"/>
-              </w:rPr>
-            </w:pPr>
-            <w:r>
-              <w:rPr>
-                <w:rFonts w:eastAsia="Times New Roman" w:cs="Arial"/>
-                <w:color w:val="000000"/>
-                <w:lang w:eastAsia="de-DE"/>
-              </w:rPr>
-              <w:t xml:space="preserve">-113037.0</w:t>
+          </w:tcPr>
+          <w:p>
+            <w:pPr>
+              <w:spacing w:after="0"/>
+              <w:jc w:val="right"/>
+              <w:rPr>
+                <w:rFonts w:eastAsia="Times New Roman" w:cs="Arial"/>
+                <w:color w:val="000000"/>
+                <w:lang w:eastAsia="de-DE"/>
+              </w:rPr>
+            </w:pPr>
+            <w:r>
+              <w:rPr>
+                <w:rFonts w:eastAsia="Times New Roman" w:cs="Arial"/>
+                <w:color w:val="000000"/>
+                <w:lang w:eastAsia="de-DE"/>
+              </w:rPr>
+              <w:t xml:space="preserve">-113.037,00</w:t>
             </w:r>
           </w:p>
         </w:tc>
@@ -2614,7 +2606,7 @@
                 <w:color w:val="000000"/>
                 <w:lang w:eastAsia="de-DE"/>
               </w:rPr>
-              <w:t xml:space="preserve">1583700</w:t>
+              <w:t xml:space="preserve">1.583.700</w:t>
             </w:r>
           </w:p>
         </w:tc>
@@ -2629,25 +2621,24 @@
             </w:tcBorders>
             <w:shd w:val="clear" w:color="auto" w:fill="auto"/>
             <w:noWrap/>
-            <w:hideMark/>
-          </w:tcPr>
-          <w:p>
-            <w:pPr>
-              <w:spacing w:after="0"/>
-              <w:jc w:val="right"/>
-              <w:rPr>
-                <w:rFonts w:eastAsia="Times New Roman" w:cs="Arial"/>
-                <w:color w:val="000000"/>
-                <w:lang w:eastAsia="de-DE"/>
-              </w:rPr>
-            </w:pPr>
-            <w:r>
-              <w:rPr>
-                <w:rFonts w:eastAsia="Times New Roman" w:cs="Arial"/>
-                <w:color w:val="000000"/>
-                <w:lang w:eastAsia="de-DE"/>
-              </w:rPr>
-              <w:t xml:space="preserve">402939.49</w:t>
+          </w:tcPr>
+          <w:p>
+            <w:pPr>
+              <w:spacing w:after="0"/>
+              <w:jc w:val="right"/>
+              <w:rPr>
+                <w:rFonts w:eastAsia="Times New Roman" w:cs="Arial"/>
+                <w:color w:val="000000"/>
+                <w:lang w:eastAsia="de-DE"/>
+              </w:rPr>
+            </w:pPr>
+            <w:r>
+              <w:rPr>
+                <w:rFonts w:eastAsia="Times New Roman" w:cs="Arial"/>
+                <w:color w:val="000000"/>
+                <w:lang w:eastAsia="de-DE"/>
+              </w:rPr>
+              <w:t xml:space="preserve">402.939,49</w:t>
             </w:r>
           </w:p>
         </w:tc>
@@ -2662,25 +2653,24 @@
             </w:tcBorders>
             <w:shd w:val="clear" w:color="auto" w:fill="auto"/>
             <w:noWrap/>
-            <w:hideMark/>
-          </w:tcPr>
-          <w:p>
-            <w:pPr>
-              <w:spacing w:after="0"/>
-              <w:jc w:val="right"/>
-              <w:rPr>
-                <w:rFonts w:eastAsia="Times New Roman" w:cs="Arial"/>
-                <w:color w:val="000000"/>
-                <w:lang w:eastAsia="de-DE"/>
-              </w:rPr>
-            </w:pPr>
-            <w:r>
-              <w:rPr>
-                <w:rFonts w:eastAsia="Times New Roman" w:cs="Arial"/>
-                <w:color w:val="000000"/>
-                <w:lang w:eastAsia="de-DE"/>
-              </w:rPr>
-              <w:t xml:space="preserve">-1180760.51</w:t>
+          </w:tcPr>
+          <w:p>
+            <w:pPr>
+              <w:spacing w:after="0"/>
+              <w:jc w:val="right"/>
+              <w:rPr>
+                <w:rFonts w:eastAsia="Times New Roman" w:cs="Arial"/>
+                <w:color w:val="000000"/>
+                <w:lang w:eastAsia="de-DE"/>
+              </w:rPr>
+            </w:pPr>
+            <w:r>
+              <w:rPr>
+                <w:rFonts w:eastAsia="Times New Roman" w:cs="Arial"/>
+                <w:color w:val="000000"/>
+                <w:lang w:eastAsia="de-DE"/>
+              </w:rPr>
+              <w:t xml:space="preserve">-1.180.760,51</w:t>
             </w:r>
           </w:p>
         </w:tc>
@@ -2751,7 +2741,7 @@
                 <w:color w:val="000000"/>
                 <w:lang w:eastAsia="de-DE"/>
               </w:rPr>
-              <w:t>- Auszahlungen für immaterielle Vermögensgegenstände</w:t>
+              <w:t xml:space="preserve">- Auszahlungen für immaterielle Vermögensgegenstände</w:t>
             </w:r>
           </w:p>
         </w:tc>
@@ -2784,7 +2774,7 @@
                 <w:color w:val="000000"/>
                 <w:lang w:eastAsia="de-DE"/>
               </w:rPr>
-              <w:t xml:space="preserve">127770</w:t>
+              <w:t xml:space="preserve">127.770</w:t>
             </w:r>
           </w:p>
         </w:tc>
@@ -2799,25 +2789,24 @@
             </w:tcBorders>
             <w:shd w:val="clear" w:color="auto" w:fill="auto"/>
             <w:noWrap/>
-            <w:hideMark/>
-          </w:tcPr>
-          <w:p>
-            <w:pPr>
-              <w:spacing w:after="0"/>
-              <w:jc w:val="right"/>
-              <w:rPr>
-                <w:rFonts w:eastAsia="Times New Roman" w:cs="Arial"/>
-                <w:color w:val="000000"/>
-                <w:lang w:eastAsia="de-DE"/>
-              </w:rPr>
-            </w:pPr>
-            <w:r>
-              <w:rPr>
-                <w:rFonts w:eastAsia="Times New Roman" w:cs="Arial"/>
-                <w:color w:val="000000"/>
-                <w:lang w:eastAsia="de-DE"/>
-              </w:rPr>
-              <w:t xml:space="preserve">53742.4</w:t>
+          </w:tcPr>
+          <w:p>
+            <w:pPr>
+              <w:spacing w:after="0"/>
+              <w:jc w:val="right"/>
+              <w:rPr>
+                <w:rFonts w:eastAsia="Times New Roman" w:cs="Arial"/>
+                <w:color w:val="000000"/>
+                <w:lang w:eastAsia="de-DE"/>
+              </w:rPr>
+            </w:pPr>
+            <w:r>
+              <w:rPr>
+                <w:rFonts w:eastAsia="Times New Roman" w:cs="Arial"/>
+                <w:color w:val="000000"/>
+                <w:lang w:eastAsia="de-DE"/>
+              </w:rPr>
+              <w:t xml:space="preserve">53.742,40</w:t>
             </w:r>
           </w:p>
         </w:tc>
@@ -2832,25 +2821,24 @@
             </w:tcBorders>
             <w:shd w:val="clear" w:color="auto" w:fill="auto"/>
             <w:noWrap/>
-            <w:hideMark/>
-          </w:tcPr>
-          <w:p>
-            <w:pPr>
-              <w:spacing w:after="0"/>
-              <w:jc w:val="right"/>
-              <w:rPr>
-                <w:rFonts w:eastAsia="Times New Roman" w:cs="Arial"/>
-                <w:color w:val="000000"/>
-                <w:lang w:eastAsia="de-DE"/>
-              </w:rPr>
-            </w:pPr>
-            <w:r>
-              <w:rPr>
-                <w:rFonts w:eastAsia="Times New Roman" w:cs="Arial"/>
-                <w:color w:val="000000"/>
-                <w:lang w:eastAsia="de-DE"/>
-              </w:rPr>
-              <w:t xml:space="preserve">-74027.6</w:t>
+          </w:tcPr>
+          <w:p>
+            <w:pPr>
+              <w:spacing w:after="0"/>
+              <w:jc w:val="right"/>
+              <w:rPr>
+                <w:rFonts w:eastAsia="Times New Roman" w:cs="Arial"/>
+                <w:color w:val="000000"/>
+                <w:lang w:eastAsia="de-DE"/>
+              </w:rPr>
+            </w:pPr>
+            <w:r>
+              <w:rPr>
+                <w:rFonts w:eastAsia="Times New Roman" w:cs="Arial"/>
+                <w:color w:val="000000"/>
+                <w:lang w:eastAsia="de-DE"/>
+              </w:rPr>
+              <w:t xml:space="preserve">-74.027,60</w:t>
             </w:r>
           </w:p>
         </w:tc>
@@ -2921,7 +2909,7 @@
                 <w:color w:val="000000"/>
                 <w:lang w:eastAsia="de-DE"/>
               </w:rPr>
-              <w:t>- Auszahlungen für Sachanlagen</w:t>
+              <w:t xml:space="preserve">- Auszahlungen für Sachanlagen</w:t>
             </w:r>
           </w:p>
         </w:tc>
@@ -2954,7 +2942,7 @@
                 <w:color w:val="000000"/>
                 <w:lang w:eastAsia="de-DE"/>
               </w:rPr>
-              <w:t xml:space="preserve">2081640</w:t>
+              <w:t xml:space="preserve">2.081.640</w:t>
             </w:r>
           </w:p>
         </w:tc>
@@ -2969,25 +2957,24 @@
             </w:tcBorders>
             <w:shd w:val="clear" w:color="auto" w:fill="auto"/>
             <w:noWrap/>
-            <w:hideMark/>
-          </w:tcPr>
-          <w:p>
-            <w:pPr>
-              <w:spacing w:after="0"/>
-              <w:jc w:val="right"/>
-              <w:rPr>
-                <w:rFonts w:eastAsia="Times New Roman" w:cs="Arial"/>
-                <w:color w:val="000000"/>
-                <w:lang w:eastAsia="de-DE"/>
-              </w:rPr>
-            </w:pPr>
-            <w:r>
-              <w:rPr>
-                <w:rFonts w:eastAsia="Times New Roman" w:cs="Arial"/>
-                <w:color w:val="000000"/>
-                <w:lang w:eastAsia="de-DE"/>
-              </w:rPr>
-              <w:t xml:space="preserve">546382.3300000002</w:t>
+          </w:tcPr>
+          <w:p>
+            <w:pPr>
+              <w:spacing w:after="0"/>
+              <w:jc w:val="right"/>
+              <w:rPr>
+                <w:rFonts w:eastAsia="Times New Roman" w:cs="Arial"/>
+                <w:color w:val="000000"/>
+                <w:lang w:eastAsia="de-DE"/>
+              </w:rPr>
+            </w:pPr>
+            <w:r>
+              <w:rPr>
+                <w:rFonts w:eastAsia="Times New Roman" w:cs="Arial"/>
+                <w:color w:val="000000"/>
+                <w:lang w:eastAsia="de-DE"/>
+              </w:rPr>
+              <w:t xml:space="preserve">546.382,33</w:t>
             </w:r>
           </w:p>
         </w:tc>
@@ -3002,25 +2989,24 @@
             </w:tcBorders>
             <w:shd w:val="clear" w:color="auto" w:fill="auto"/>
             <w:noWrap/>
-            <w:hideMark/>
-          </w:tcPr>
-          <w:p>
-            <w:pPr>
-              <w:spacing w:after="0"/>
-              <w:jc w:val="right"/>
-              <w:rPr>
-                <w:rFonts w:eastAsia="Times New Roman" w:cs="Arial"/>
-                <w:color w:val="000000"/>
-                <w:lang w:eastAsia="de-DE"/>
-              </w:rPr>
-            </w:pPr>
-            <w:r>
-              <w:rPr>
-                <w:rFonts w:eastAsia="Times New Roman" w:cs="Arial"/>
-                <w:color w:val="000000"/>
-                <w:lang w:eastAsia="de-DE"/>
-              </w:rPr>
-              <w:t xml:space="preserve">-1535257.67</w:t>
+          </w:tcPr>
+          <w:p>
+            <w:pPr>
+              <w:spacing w:after="0"/>
+              <w:jc w:val="right"/>
+              <w:rPr>
+                <w:rFonts w:eastAsia="Times New Roman" w:cs="Arial"/>
+                <w:color w:val="000000"/>
+                <w:lang w:eastAsia="de-DE"/>
+              </w:rPr>
+            </w:pPr>
+            <w:r>
+              <w:rPr>
+                <w:rFonts w:eastAsia="Times New Roman" w:cs="Arial"/>
+                <w:color w:val="000000"/>
+                <w:lang w:eastAsia="de-DE"/>
+              </w:rPr>
+              <w:t xml:space="preserve">-1.535.257,67</w:t>
             </w:r>
           </w:p>
         </w:tc>
@@ -3124,7 +3110,7 @@
                 <w:color w:val="000000"/>
                 <w:lang w:eastAsia="de-DE"/>
               </w:rPr>
-              <w:t> </w:t>
+              <w:t xml:space="preserve"> </w:t>
             </w:r>
             <w:r>
               <w:rPr>
@@ -3147,7 +3133,6 @@
             </w:tcBorders>
             <w:shd w:val="clear" w:color="auto" w:fill="auto"/>
             <w:noWrap/>
-            <w:hideMark/>
           </w:tcPr>
           <w:p>
             <w:pPr>
@@ -3173,7 +3158,7 @@
                 <w:color w:val="000000"/>
                 <w:lang w:eastAsia="de-DE"/>
               </w:rPr>
-              <w:t xml:space="preserve">0.0</w:t>
+              <w:t xml:space="preserve">0,00</w:t>
             </w:r>
           </w:p>
         </w:tc>
@@ -3188,7 +3173,6 @@
             </w:tcBorders>
             <w:shd w:val="clear" w:color="auto" w:fill="auto"/>
             <w:noWrap/>
-            <w:hideMark/>
           </w:tcPr>
           <w:p>
             <w:pPr>
@@ -3214,7 +3198,7 @@
                 <w:color w:val="000000"/>
                 <w:lang w:eastAsia="de-DE"/>
               </w:rPr>
-              <w:t xml:space="preserve">0.0</w:t>
+              <w:t xml:space="preserve">0,00</w:t>
             </w:r>
           </w:p>
         </w:tc>
@@ -3318,7 +3302,7 @@
                 <w:color w:val="000000"/>
                 <w:lang w:eastAsia="de-DE"/>
               </w:rPr>
-              <w:t> </w:t>
+              <w:t xml:space="preserve"> </w:t>
             </w:r>
             <w:r>
               <w:rPr>
@@ -3341,7 +3325,6 @@
             </w:tcBorders>
             <w:shd w:val="clear" w:color="auto" w:fill="auto"/>
             <w:noWrap/>
-            <w:hideMark/>
           </w:tcPr>
           <w:p>
             <w:pPr>
@@ -3367,7 +3350,7 @@
                 <w:color w:val="000000"/>
                 <w:lang w:eastAsia="de-DE"/>
               </w:rPr>
-              <w:t xml:space="preserve">1946.77</w:t>
+              <w:t xml:space="preserve">1.946,77</w:t>
             </w:r>
           </w:p>
         </w:tc>
@@ -3382,7 +3365,6 @@
             </w:tcBorders>
             <w:shd w:val="clear" w:color="auto" w:fill="auto"/>
             <w:noWrap/>
-            <w:hideMark/>
           </w:tcPr>
           <w:p>
             <w:pPr>
@@ -3408,7 +3390,7 @@
                 <w:color w:val="000000"/>
                 <w:lang w:eastAsia="de-DE"/>
               </w:rPr>
-              <w:t xml:space="preserve">-2079693.23</w:t>
+              <w:t xml:space="preserve">-2.079.693,23</w:t>
             </w:r>
           </w:p>
         </w:tc>
@@ -3512,7 +3494,7 @@
                 <w:color w:val="000000"/>
                 <w:lang w:eastAsia="de-DE"/>
               </w:rPr>
-              <w:t xml:space="preserve">2209410</w:t>
+              <w:t xml:space="preserve">2.209.410</w:t>
             </w:r>
           </w:p>
         </w:tc>
@@ -3527,25 +3509,24 @@
             </w:tcBorders>
             <w:shd w:val="clear" w:color="auto" w:fill="auto"/>
             <w:noWrap/>
-            <w:hideMark/>
-          </w:tcPr>
-          <w:p>
-            <w:pPr>
-              <w:spacing w:after="0"/>
-              <w:jc w:val="right"/>
-              <w:rPr>
-                <w:rFonts w:eastAsia="Times New Roman" w:cs="Arial"/>
-                <w:color w:val="000000"/>
-                <w:lang w:eastAsia="de-DE"/>
-              </w:rPr>
-            </w:pPr>
-            <w:r>
-              <w:rPr>
-                <w:rFonts w:eastAsia="Times New Roman" w:cs="Arial"/>
-                <w:color w:val="000000"/>
-                <w:lang w:eastAsia="de-DE"/>
-              </w:rPr>
-              <w:t xml:space="preserve">602071.5</w:t>
+          </w:tcPr>
+          <w:p>
+            <w:pPr>
+              <w:spacing w:after="0"/>
+              <w:jc w:val="right"/>
+              <w:rPr>
+                <w:rFonts w:eastAsia="Times New Roman" w:cs="Arial"/>
+                <w:color w:val="000000"/>
+                <w:lang w:eastAsia="de-DE"/>
+              </w:rPr>
+            </w:pPr>
+            <w:r>
+              <w:rPr>
+                <w:rFonts w:eastAsia="Times New Roman" w:cs="Arial"/>
+                <w:color w:val="000000"/>
+                <w:lang w:eastAsia="de-DE"/>
+              </w:rPr>
+              <w:t xml:space="preserve">602.071,50</w:t>
             </w:r>
           </w:p>
         </w:tc>
@@ -3560,25 +3541,24 @@
             </w:tcBorders>
             <w:shd w:val="clear" w:color="auto" w:fill="auto"/>
             <w:noWrap/>
-            <w:hideMark/>
-          </w:tcPr>
-          <w:p>
-            <w:pPr>
-              <w:spacing w:after="0"/>
-              <w:jc w:val="right"/>
-              <w:rPr>
-                <w:rFonts w:eastAsia="Times New Roman" w:cs="Arial"/>
-                <w:color w:val="000000"/>
-                <w:lang w:eastAsia="de-DE"/>
-              </w:rPr>
-            </w:pPr>
-            <w:r>
-              <w:rPr>
-                <w:rFonts w:eastAsia="Times New Roman" w:cs="Arial"/>
-                <w:color w:val="000000"/>
-                <w:lang w:eastAsia="de-DE"/>
-              </w:rPr>
-              <w:t xml:space="preserve">-1607338.5</w:t>
+          </w:tcPr>
+          <w:p>
+            <w:pPr>
+              <w:spacing w:after="0"/>
+              <w:jc w:val="right"/>
+              <w:rPr>
+                <w:rFonts w:eastAsia="Times New Roman" w:cs="Arial"/>
+                <w:color w:val="000000"/>
+                <w:lang w:eastAsia="de-DE"/>
+              </w:rPr>
+            </w:pPr>
+            <w:r>
+              <w:rPr>
+                <w:rFonts w:eastAsia="Times New Roman" w:cs="Arial"/>
+                <w:color w:val="000000"/>
+                <w:lang w:eastAsia="de-DE"/>
+              </w:rPr>
+              <w:t xml:space="preserve">-1.607.338,50</w:t>
             </w:r>
           </w:p>
         </w:tc>
@@ -3682,7 +3662,7 @@
                 <w:color w:val="000000"/>
                 <w:lang w:eastAsia="de-DE"/>
               </w:rPr>
-              <w:t xml:space="preserve">-625710</w:t>
+              <w:t xml:space="preserve">-625.710</w:t>
             </w:r>
           </w:p>
         </w:tc>
@@ -3697,25 +3677,24 @@
             </w:tcBorders>
             <w:shd w:val="clear" w:color="auto" w:fill="D9D9D9" w:themeFill="background1" w:themeFillShade="D9"/>
             <w:noWrap/>
-            <w:hideMark/>
-          </w:tcPr>
-          <w:p>
-            <w:pPr>
-              <w:spacing w:after="0"/>
-              <w:jc w:val="right"/>
-              <w:rPr>
-                <w:rFonts w:eastAsia="Times New Roman" w:cs="Arial"/>
-                <w:color w:val="000000"/>
-                <w:lang w:eastAsia="de-DE"/>
-              </w:rPr>
-            </w:pPr>
-            <w:r>
-              <w:rPr>
-                <w:rFonts w:eastAsia="Times New Roman" w:cs="Arial"/>
-                <w:color w:val="000000"/>
-                <w:lang w:eastAsia="de-DE"/>
-              </w:rPr>
-              <w:t xml:space="preserve">-199132.01</w:t>
+          </w:tcPr>
+          <w:p>
+            <w:pPr>
+              <w:spacing w:after="0"/>
+              <w:jc w:val="right"/>
+              <w:rPr>
+                <w:rFonts w:eastAsia="Times New Roman" w:cs="Arial"/>
+                <w:color w:val="000000"/>
+                <w:lang w:eastAsia="de-DE"/>
+              </w:rPr>
+            </w:pPr>
+            <w:r>
+              <w:rPr>
+                <w:rFonts w:eastAsia="Times New Roman" w:cs="Arial"/>
+                <w:color w:val="000000"/>
+                <w:lang w:eastAsia="de-DE"/>
+              </w:rPr>
+              <w:t xml:space="preserve">-199.132,01</w:t>
             </w:r>
           </w:p>
         </w:tc>
@@ -3730,25 +3709,24 @@
             </w:tcBorders>
             <w:shd w:val="clear" w:color="auto" w:fill="D9D9D9" w:themeFill="background1" w:themeFillShade="D9"/>
             <w:noWrap/>
-            <w:hideMark/>
-          </w:tcPr>
-          <w:p>
-            <w:pPr>
-              <w:spacing w:after="0"/>
-              <w:jc w:val="right"/>
-              <w:rPr>
-                <w:rFonts w:eastAsia="Times New Roman" w:cs="Arial"/>
-                <w:color w:val="000000"/>
-                <w:lang w:eastAsia="de-DE"/>
-              </w:rPr>
-            </w:pPr>
-            <w:r>
-              <w:rPr>
-                <w:rFonts w:eastAsia="Times New Roman" w:cs="Arial"/>
-                <w:color w:val="000000"/>
-                <w:lang w:eastAsia="de-DE"/>
-              </w:rPr>
-              <w:t xml:space="preserve">426577.99</w:t>
+          </w:tcPr>
+          <w:p>
+            <w:pPr>
+              <w:spacing w:after="0"/>
+              <w:jc w:val="right"/>
+              <w:rPr>
+                <w:rFonts w:eastAsia="Times New Roman" w:cs="Arial"/>
+                <w:color w:val="000000"/>
+                <w:lang w:eastAsia="de-DE"/>
+              </w:rPr>
+            </w:pPr>
+            <w:r>
+              <w:rPr>
+                <w:rFonts w:eastAsia="Times New Roman" w:cs="Arial"/>
+                <w:color w:val="000000"/>
+                <w:lang w:eastAsia="de-DE"/>
+              </w:rPr>
+              <w:t xml:space="preserve">426.577,99</w:t>
             </w:r>
           </w:p>
         </w:tc>
@@ -3862,7 +3840,7 @@
                 <w:color w:val="000000"/>
                 <w:lang w:eastAsia="de-DE"/>
               </w:rPr>
-              <w:t xml:space="preserve">-1057940</w:t>
+              <w:t xml:space="preserve">-1.057.940</w:t>
             </w:r>
           </w:p>
         </w:tc>
@@ -3877,25 +3855,24 @@
             </w:tcBorders>
             <w:shd w:val="clear" w:color="auto" w:fill="auto"/>
             <w:noWrap/>
-            <w:hideMark/>
-          </w:tcPr>
-          <w:p>
-            <w:pPr>
-              <w:spacing w:after="0"/>
-              <w:jc w:val="right"/>
-              <w:rPr>
-                <w:rFonts w:eastAsia="Times New Roman" w:cs="Arial"/>
-                <w:color w:val="000000"/>
-                <w:lang w:eastAsia="de-DE"/>
-              </w:rPr>
-            </w:pPr>
-            <w:r>
-              <w:rPr>
-                <w:rFonts w:eastAsia="Times New Roman" w:cs="Arial"/>
-                <w:color w:val="000000"/>
-                <w:lang w:eastAsia="de-DE"/>
-              </w:rPr>
-              <w:t xml:space="preserve">-182693.91999999993</w:t>
+          </w:tcPr>
+          <w:p>
+            <w:pPr>
+              <w:spacing w:after="0"/>
+              <w:jc w:val="right"/>
+              <w:rPr>
+                <w:rFonts w:eastAsia="Times New Roman" w:cs="Arial"/>
+                <w:color w:val="000000"/>
+                <w:lang w:eastAsia="de-DE"/>
+              </w:rPr>
+            </w:pPr>
+            <w:r>
+              <w:rPr>
+                <w:rFonts w:eastAsia="Times New Roman" w:cs="Arial"/>
+                <w:color w:val="000000"/>
+                <w:lang w:eastAsia="de-DE"/>
+              </w:rPr>
+              <w:t xml:space="preserve">-182.693,92</w:t>
             </w:r>
           </w:p>
         </w:tc>
@@ -3910,25 +3887,24 @@
             </w:tcBorders>
             <w:shd w:val="clear" w:color="auto" w:fill="auto"/>
             <w:noWrap/>
-            <w:hideMark/>
-          </w:tcPr>
-          <w:p>
-            <w:pPr>
-              <w:spacing w:after="0"/>
-              <w:jc w:val="right"/>
-              <w:rPr>
-                <w:rFonts w:eastAsia="Times New Roman" w:cs="Arial"/>
-                <w:color w:val="000000"/>
-                <w:lang w:eastAsia="de-DE"/>
-              </w:rPr>
-            </w:pPr>
-            <w:r>
-              <w:rPr>
-                <w:rFonts w:eastAsia="Times New Roman" w:cs="Arial"/>
-                <w:color w:val="000000"/>
-                <w:lang w:eastAsia="de-DE"/>
-              </w:rPr>
-              <w:t xml:space="preserve">875246.0800000001</w:t>
+          </w:tcPr>
+          <w:p>
+            <w:pPr>
+              <w:spacing w:after="0"/>
+              <w:jc w:val="right"/>
+              <w:rPr>
+                <w:rFonts w:eastAsia="Times New Roman" w:cs="Arial"/>
+                <w:color w:val="000000"/>
+                <w:lang w:eastAsia="de-DE"/>
+              </w:rPr>
+            </w:pPr>
+            <w:r>
+              <w:rPr>
+                <w:rFonts w:eastAsia="Times New Roman" w:cs="Arial"/>
+                <w:color w:val="000000"/>
+                <w:lang w:eastAsia="de-DE"/>
+              </w:rPr>
+              <w:t xml:space="preserve">875.246,08</w:t>
             </w:r>
           </w:p>
         </w:tc>
@@ -4032,7 +4008,7 @@
                 <w:color w:val="000000"/>
                 <w:lang w:eastAsia="de-DE"/>
               </w:rPr>
-              <w:t xml:space="preserve">1326380</w:t>
+              <w:t xml:space="preserve">1.326.380</w:t>
             </w:r>
           </w:p>
         </w:tc>
@@ -4047,25 +4023,24 @@
             </w:tcBorders>
             <w:shd w:val="clear" w:color="auto" w:fill="auto"/>
             <w:noWrap/>
-            <w:hideMark/>
-          </w:tcPr>
-          <w:p>
-            <w:pPr>
-              <w:spacing w:after="0"/>
-              <w:jc w:val="right"/>
-              <w:rPr>
-                <w:rFonts w:eastAsia="Times New Roman" w:cs="Arial"/>
-                <w:color w:val="000000"/>
-                <w:lang w:eastAsia="de-DE"/>
-              </w:rPr>
-            </w:pPr>
-            <w:r>
-              <w:rPr>
-                <w:rFonts w:eastAsia="Times New Roman" w:cs="Arial"/>
-                <w:color w:val="000000"/>
-                <w:lang w:eastAsia="de-DE"/>
-              </w:rPr>
-              <w:t xml:space="preserve">394203.65</w:t>
+          </w:tcPr>
+          <w:p>
+            <w:pPr>
+              <w:spacing w:after="0"/>
+              <w:jc w:val="right"/>
+              <w:rPr>
+                <w:rFonts w:eastAsia="Times New Roman" w:cs="Arial"/>
+                <w:color w:val="000000"/>
+                <w:lang w:eastAsia="de-DE"/>
+              </w:rPr>
+            </w:pPr>
+            <w:r>
+              <w:rPr>
+                <w:rFonts w:eastAsia="Times New Roman" w:cs="Arial"/>
+                <w:color w:val="000000"/>
+                <w:lang w:eastAsia="de-DE"/>
+              </w:rPr>
+              <w:t xml:space="preserve">394.203,65</w:t>
             </w:r>
           </w:p>
         </w:tc>
@@ -4080,25 +4055,24 @@
             </w:tcBorders>
             <w:shd w:val="clear" w:color="auto" w:fill="auto"/>
             <w:noWrap/>
-            <w:hideMark/>
-          </w:tcPr>
-          <w:p>
-            <w:pPr>
-              <w:spacing w:after="0"/>
-              <w:jc w:val="right"/>
-              <w:rPr>
-                <w:rFonts w:eastAsia="Times New Roman" w:cs="Arial"/>
-                <w:color w:val="000000"/>
-                <w:lang w:eastAsia="de-DE"/>
-              </w:rPr>
-            </w:pPr>
-            <w:r>
-              <w:rPr>
-                <w:rFonts w:eastAsia="Times New Roman" w:cs="Arial"/>
-                <w:color w:val="000000"/>
-                <w:lang w:eastAsia="de-DE"/>
-              </w:rPr>
-              <w:t xml:space="preserve">-932176.35</w:t>
+          </w:tcPr>
+          <w:p>
+            <w:pPr>
+              <w:spacing w:after="0"/>
+              <w:jc w:val="right"/>
+              <w:rPr>
+                <w:rFonts w:eastAsia="Times New Roman" w:cs="Arial"/>
+                <w:color w:val="000000"/>
+                <w:lang w:eastAsia="de-DE"/>
+              </w:rPr>
+            </w:pPr>
+            <w:r>
+              <w:rPr>
+                <w:rFonts w:eastAsia="Times New Roman" w:cs="Arial"/>
+                <w:color w:val="000000"/>
+                <w:lang w:eastAsia="de-DE"/>
+              </w:rPr>
+              <w:t xml:space="preserve">-932.176,35</w:t>
             </w:r>
           </w:p>
         </w:tc>
@@ -4202,7 +4176,7 @@
                 <w:color w:val="000000"/>
                 <w:lang w:eastAsia="de-DE"/>
               </w:rPr>
-              <w:t xml:space="preserve">268440</w:t>
+              <w:t xml:space="preserve">268.440</w:t>
             </w:r>
           </w:p>
         </w:tc>
@@ -4217,25 +4191,24 @@
             </w:tcBorders>
             <w:shd w:val="clear" w:color="auto" w:fill="auto"/>
             <w:noWrap/>
-            <w:hideMark/>
-          </w:tcPr>
-          <w:p>
-            <w:pPr>
-              <w:spacing w:after="0"/>
-              <w:jc w:val="right"/>
-              <w:rPr>
-                <w:rFonts w:eastAsia="Times New Roman" w:cs="Arial"/>
-                <w:color w:val="000000"/>
-                <w:lang w:eastAsia="de-DE"/>
-              </w:rPr>
-            </w:pPr>
-            <w:r>
-              <w:rPr>
-                <w:rFonts w:eastAsia="Times New Roman" w:cs="Arial"/>
-                <w:color w:val="000000"/>
-                <w:lang w:eastAsia="de-DE"/>
-              </w:rPr>
-              <w:t xml:space="preserve">659550.77</w:t>
+          </w:tcPr>
+          <w:p>
+            <w:pPr>
+              <w:spacing w:after="0"/>
+              <w:jc w:val="right"/>
+              <w:rPr>
+                <w:rFonts w:eastAsia="Times New Roman" w:cs="Arial"/>
+                <w:color w:val="000000"/>
+                <w:lang w:eastAsia="de-DE"/>
+              </w:rPr>
+            </w:pPr>
+            <w:r>
+              <w:rPr>
+                <w:rFonts w:eastAsia="Times New Roman" w:cs="Arial"/>
+                <w:color w:val="000000"/>
+                <w:lang w:eastAsia="de-DE"/>
+              </w:rPr>
+              <w:t xml:space="preserve">659.550,77</w:t>
             </w:r>
           </w:p>
         </w:tc>
@@ -4250,25 +4223,24 @@
             </w:tcBorders>
             <w:shd w:val="clear" w:color="auto" w:fill="auto"/>
             <w:noWrap/>
-            <w:hideMark/>
-          </w:tcPr>
-          <w:p>
-            <w:pPr>
-              <w:spacing w:after="0"/>
-              <w:jc w:val="right"/>
-              <w:rPr>
-                <w:rFonts w:eastAsia="Times New Roman" w:cs="Arial"/>
-                <w:color w:val="000000"/>
-                <w:lang w:eastAsia="de-DE"/>
-              </w:rPr>
-            </w:pPr>
-            <w:r>
-              <w:rPr>
-                <w:rFonts w:eastAsia="Times New Roman" w:cs="Arial"/>
-                <w:color w:val="000000"/>
-                <w:lang w:eastAsia="de-DE"/>
-              </w:rPr>
-              <w:t xml:space="preserve">391110.77</w:t>
+          </w:tcPr>
+          <w:p>
+            <w:pPr>
+              <w:spacing w:after="0"/>
+              <w:jc w:val="right"/>
+              <w:rPr>
+                <w:rFonts w:eastAsia="Times New Roman" w:cs="Arial"/>
+                <w:color w:val="000000"/>
+                <w:lang w:eastAsia="de-DE"/>
+              </w:rPr>
+            </w:pPr>
+            <w:r>
+              <w:rPr>
+                <w:rFonts w:eastAsia="Times New Roman" w:cs="Arial"/>
+                <w:color w:val="000000"/>
+                <w:lang w:eastAsia="de-DE"/>
+              </w:rPr>
+              <w:t xml:space="preserve">391.110,77</w:t>
             </w:r>
           </w:p>
         </w:tc>
@@ -4372,7 +4344,7 @@
                 <w:color w:val="000000"/>
                 <w:lang w:eastAsia="de-DE"/>
               </w:rPr>
-              <w:t xml:space="preserve">1057940</w:t>
+              <w:t xml:space="preserve">1.057.940</w:t>
             </w:r>
           </w:p>
         </w:tc>
@@ -4387,25 +4359,24 @@
             </w:tcBorders>
             <w:shd w:val="clear" w:color="auto" w:fill="D9D9D9" w:themeFill="background1" w:themeFillShade="D9"/>
             <w:noWrap/>
-            <w:hideMark/>
-          </w:tcPr>
-          <w:p>
-            <w:pPr>
-              <w:spacing w:after="0"/>
-              <w:jc w:val="right"/>
-              <w:rPr>
-                <w:rFonts w:eastAsia="Times New Roman" w:cs="Arial"/>
-                <w:color w:val="000000"/>
-                <w:lang w:eastAsia="de-DE"/>
-              </w:rPr>
-            </w:pPr>
-            <w:r>
-              <w:rPr>
-                <w:rFonts w:eastAsia="Times New Roman" w:cs="Arial"/>
-                <w:color w:val="000000"/>
-                <w:lang w:eastAsia="de-DE"/>
-              </w:rPr>
-              <w:t xml:space="preserve">-265347.12</w:t>
+          </w:tcPr>
+          <w:p>
+            <w:pPr>
+              <w:spacing w:after="0"/>
+              <w:jc w:val="right"/>
+              <w:rPr>
+                <w:rFonts w:eastAsia="Times New Roman" w:cs="Arial"/>
+                <w:color w:val="000000"/>
+                <w:lang w:eastAsia="de-DE"/>
+              </w:rPr>
+            </w:pPr>
+            <w:r>
+              <w:rPr>
+                <w:rFonts w:eastAsia="Times New Roman" w:cs="Arial"/>
+                <w:color w:val="000000"/>
+                <w:lang w:eastAsia="de-DE"/>
+              </w:rPr>
+              <w:t xml:space="preserve">-265.347,12</w:t>
             </w:r>
           </w:p>
         </w:tc>
@@ -4420,25 +4391,24 @@
             </w:tcBorders>
             <w:shd w:val="clear" w:color="auto" w:fill="D9D9D9" w:themeFill="background1" w:themeFillShade="D9"/>
             <w:noWrap/>
-            <w:hideMark/>
-          </w:tcPr>
-          <w:p>
-            <w:pPr>
-              <w:spacing w:after="0"/>
-              <w:jc w:val="right"/>
-              <w:rPr>
-                <w:rFonts w:eastAsia="Times New Roman" w:cs="Arial"/>
-                <w:color w:val="000000"/>
-                <w:lang w:eastAsia="de-DE"/>
-              </w:rPr>
-            </w:pPr>
-            <w:r>
-              <w:rPr>
-                <w:rFonts w:eastAsia="Times New Roman" w:cs="Arial"/>
-                <w:color w:val="000000"/>
-                <w:lang w:eastAsia="de-DE"/>
-              </w:rPr>
-              <w:t xml:space="preserve">[-1591727.12 -1200616.35]</w:t>
+          </w:tcPr>
+          <w:p>
+            <w:pPr>
+              <w:spacing w:after="0"/>
+              <w:jc w:val="right"/>
+              <w:rPr>
+                <w:rFonts w:eastAsia="Times New Roman" w:cs="Arial"/>
+                <w:color w:val="000000"/>
+                <w:lang w:eastAsia="de-DE"/>
+              </w:rPr>
+            </w:pPr>
+            <w:r>
+              <w:rPr>
+                <w:rFonts w:eastAsia="Times New Roman" w:cs="Arial"/>
+                <w:color w:val="000000"/>
+                <w:lang w:eastAsia="de-DE"/>
+              </w:rPr>
+              <w:t xml:space="preserve">-1.323.287,12</w:t>
             </w:r>
           </w:p>
         </w:tc>
@@ -4743,7 +4713,7 @@
                 <w:color w:val="000000"/>
                 <w:lang w:eastAsia="de-DE"/>
               </w:rPr>
-              <w:t xml:space="preserve">-700670</w:t>
+              <w:t xml:space="preserve">-700.670</w:t>
             </w:r>
           </w:p>
         </w:tc>
@@ -4758,18 +4728,8 @@
             </w:tcBorders>
             <w:shd w:val="clear" w:color="auto" w:fill="auto"/>
             <w:noWrap/>
-            <w:hideMark/>
-          </w:tcPr>
-          <w:p>
-            <w:r>
-              <w:rPr>
-                <w:rFonts w:eastAsia="Times New Roman" w:cs="Arial"/>
-                <w:color w:val="000000"/>
-                <w:lang w:eastAsia="de-DE"/>
-              </w:rPr>
-              <w:t xml:space="preserve">-643112.6799999992</w:t>
-            </w:r>
-          </w:p>
+          </w:tcPr>
+          <w:p/>
         </w:tc>
         <w:tc>
           <w:tcPr>
@@ -4782,18 +4742,8 @@
             </w:tcBorders>
             <w:shd w:val="clear" w:color="auto" w:fill="auto"/>
             <w:noWrap/>
-            <w:hideMark/>
-          </w:tcPr>
-          <w:p>
-            <w:r>
-              <w:rPr>
-                <w:rFonts w:eastAsia="Times New Roman" w:cs="Arial"/>
-                <w:color w:val="000000"/>
-                <w:lang w:eastAsia="de-DE"/>
-              </w:rPr>
-              <w:t xml:space="preserve">-12451982.68</w:t>
-            </w:r>
-          </w:p>
+          </w:tcPr>
+          <w:p/>
         </w:tc>
       </w:tr>
     </w:tbl>

</xml_diff>